<commit_message>
docs: Atualização de conteúdo bl10.1
</commit_message>
<xml_diff>
--- a/SoftSkills/A RESILIÊNCIA NA SUA HISTÓRIA DE VIDA (NA TRYBE).docx
+++ b/SoftSkills/A RESILIÊNCIA NA SUA HISTÓRIA DE VIDA (NA TRYBE).docx
@@ -4,7 +4,7 @@
   <w:body>
     <w:p>
       <w:pPr>
-        <w:pStyle w:val="Normal1"/>
+        <w:pStyle w:val="LOnormal"/>
         <w:widowControl w:val="false"/>
         <w:spacing w:lineRule="auto" w:line="240"/>
         <w:jc w:val="center"/>
@@ -30,7 +30,7 @@
     </w:p>
     <w:p>
       <w:pPr>
-        <w:pStyle w:val="Normal1"/>
+        <w:pStyle w:val="LOnormal"/>
         <w:widowControl w:val="false"/>
         <w:spacing w:lineRule="auto" w:line="240"/>
         <w:jc w:val="center"/>
@@ -55,7 +55,7 @@
     </w:p>
     <w:p>
       <w:pPr>
-        <w:pStyle w:val="Normal1"/>
+        <w:pStyle w:val="LOnormal"/>
         <w:widowControl w:val="false"/>
         <w:rPr/>
       </w:pPr>
@@ -101,7 +101,7 @@
           </w:tcPr>
           <w:p>
             <w:pPr>
-              <w:pStyle w:val="Normal1"/>
+              <w:pStyle w:val="LOnormal"/>
               <w:widowControl w:val="false"/>
               <w:spacing w:lineRule="auto" w:line="240"/>
               <w:jc w:val="center"/>
@@ -134,7 +134,7 @@
           </w:tcPr>
           <w:p>
             <w:pPr>
-              <w:pStyle w:val="Normal1"/>
+              <w:pStyle w:val="LOnormal"/>
               <w:widowControl w:val="false"/>
               <w:spacing w:lineRule="auto" w:line="240"/>
               <w:jc w:val="center"/>
@@ -167,7 +167,7 @@
           </w:tcPr>
           <w:p>
             <w:pPr>
-              <w:pStyle w:val="Normal1"/>
+              <w:pStyle w:val="LOnormal"/>
               <w:widowControl w:val="false"/>
               <w:spacing w:lineRule="auto" w:line="240"/>
               <w:jc w:val="center"/>
@@ -200,7 +200,7 @@
           </w:tcPr>
           <w:p>
             <w:pPr>
-              <w:pStyle w:val="Normal1"/>
+              <w:pStyle w:val="LOnormal"/>
               <w:widowControl w:val="false"/>
               <w:spacing w:lineRule="auto" w:line="240"/>
               <w:jc w:val="center"/>
@@ -233,7 +233,7 @@
           </w:tcPr>
           <w:p>
             <w:pPr>
-              <w:pStyle w:val="Normal1"/>
+              <w:pStyle w:val="LOnormal"/>
               <w:widowControl w:val="false"/>
               <w:spacing w:lineRule="auto" w:line="240"/>
               <w:jc w:val="center"/>
@@ -270,13 +270,17 @@
           </w:tcPr>
           <w:p>
             <w:pPr>
-              <w:pStyle w:val="Normal1"/>
+              <w:pStyle w:val="LOnormal"/>
               <w:widowControl w:val="false"/>
               <w:rPr/>
             </w:pPr>
             <w:r>
               <w:rPr/>
-              <w:t>Os pressão dos projetos.</w:t>
+              <w:t>A</w:t>
+            </w:r>
+            <w:r>
+              <w:rPr/>
+              <w:t xml:space="preserve"> pressão dos projetos.</w:t>
             </w:r>
           </w:p>
         </w:tc>
@@ -292,7 +296,7 @@
           </w:tcPr>
           <w:p>
             <w:pPr>
-              <w:pStyle w:val="Normal1"/>
+              <w:pStyle w:val="LOnormal"/>
               <w:widowControl w:val="false"/>
               <w:rPr/>
             </w:pPr>
@@ -314,7 +318,7 @@
           </w:tcPr>
           <w:p>
             <w:pPr>
-              <w:pStyle w:val="Normal1"/>
+              <w:pStyle w:val="LOnormal"/>
               <w:widowControl w:val="false"/>
               <w:rPr/>
             </w:pPr>
@@ -336,7 +340,7 @@
           </w:tcPr>
           <w:p>
             <w:pPr>
-              <w:pStyle w:val="Normal1"/>
+              <w:pStyle w:val="LOnormal"/>
               <w:widowControl w:val="false"/>
               <w:spacing w:lineRule="auto" w:line="240"/>
               <w:rPr>
@@ -365,7 +369,7 @@
           </w:tcPr>
           <w:p>
             <w:pPr>
-              <w:pStyle w:val="Normal1"/>
+              <w:pStyle w:val="LOnormal"/>
               <w:widowControl w:val="false"/>
               <w:rPr/>
             </w:pPr>
@@ -376,7 +380,7 @@
           </w:p>
           <w:p>
             <w:pPr>
-              <w:pStyle w:val="Normal1"/>
+              <w:pStyle w:val="LOnormal"/>
               <w:widowControl w:val="false"/>
               <w:rPr/>
             </w:pPr>
@@ -389,7 +393,7 @@
     </w:tbl>
     <w:p>
       <w:pPr>
-        <w:pStyle w:val="Normal1"/>
+        <w:pStyle w:val="LOnormal"/>
         <w:rPr/>
       </w:pPr>
       <w:r>
@@ -414,11 +418,10 @@
 <w:hdr xmlns:o="urn:schemas-microsoft-com:office:office" xmlns:r="http://schemas.openxmlformats.org/officeDocument/2006/relationships" xmlns:v="urn:schemas-microsoft-com:vml" xmlns:w="http://schemas.openxmlformats.org/wordprocessingml/2006/main" xmlns:w10="urn:schemas-microsoft-com:office:word" xmlns:wp="http://schemas.openxmlformats.org/drawingml/2006/wordprocessingDrawing" xmlns:wps="http://schemas.microsoft.com/office/word/2010/wordprocessingShape" xmlns:wpg="http://schemas.microsoft.com/office/word/2010/wordprocessingGroup" xmlns:mc="http://schemas.openxmlformats.org/markup-compatibility/2006" xmlns:wp14="http://schemas.microsoft.com/office/word/2010/wordprocessingDrawing" xmlns:w14="http://schemas.microsoft.com/office/word/2010/wordml" mc:Ignorable="w14 wp14">
   <w:p>
     <w:pPr>
-      <w:pStyle w:val="Normal1"/>
+      <w:pStyle w:val="LOnormal"/>
       <w:rPr/>
     </w:pPr>
     <w:r>
-      <w:rPr/>
       <w:drawing>
         <wp:anchor behindDoc="1" distT="0" distB="0" distL="0" distR="0" simplePos="0" locked="0" layoutInCell="1" allowOverlap="1" relativeHeight="2">
           <wp:simplePos x="0" y="0"/>
@@ -467,7 +470,11 @@
     </w:r>
     <w:r>
       <w:rPr/>
-      <w:t xml:space="preserve">         </w:t>
+      <w:t xml:space="preserve"> </w:t>
+    </w:r>
+    <w:r>
+      <w:rPr/>
+      <w:t xml:space="preserve">        </w:t>
     </w:r>
   </w:p>
 </w:hdr>
@@ -479,7 +486,6 @@
     <w:rPrDefault>
       <w:rPr>
         <w:rFonts w:ascii="Arial" w:hAnsi="Arial" w:eastAsia="Arial" w:cs="Arial"/>
-        <w:sz w:val="22"/>
         <w:szCs w:val="22"/>
         <w:lang w:val="en-US" w:eastAsia="zh-CN" w:bidi="hi-IN"/>
       </w:rPr>
@@ -495,6 +501,7 @@
     <w:qFormat/>
     <w:pPr>
       <w:widowControl/>
+      <w:suppressAutoHyphens w:val="true"/>
       <w:bidi w:val="0"/>
       <w:spacing w:lineRule="auto" w:line="276" w:before="0" w:after="0"/>
       <w:jc w:val="left"/>
@@ -510,8 +517,8 @@
   </w:style>
   <w:style w:type="paragraph" w:styleId="Ttulo1">
     <w:name w:val="Heading 1"/>
-    <w:basedOn w:val="Normal1"/>
-    <w:next w:val="Normal1"/>
+    <w:basedOn w:val="LOnormal"/>
+    <w:next w:val="LOnormal"/>
     <w:qFormat/>
     <w:pPr>
       <w:keepNext w:val="true"/>
@@ -526,8 +533,8 @@
   </w:style>
   <w:style w:type="paragraph" w:styleId="Ttulo2">
     <w:name w:val="Heading 2"/>
-    <w:basedOn w:val="Normal1"/>
-    <w:next w:val="Normal1"/>
+    <w:basedOn w:val="LOnormal"/>
+    <w:next w:val="LOnormal"/>
     <w:qFormat/>
     <w:pPr>
       <w:keepNext w:val="true"/>
@@ -543,8 +550,8 @@
   </w:style>
   <w:style w:type="paragraph" w:styleId="Ttulo3">
     <w:name w:val="Heading 3"/>
-    <w:basedOn w:val="Normal1"/>
-    <w:next w:val="Normal1"/>
+    <w:basedOn w:val="LOnormal"/>
+    <w:next w:val="LOnormal"/>
     <w:qFormat/>
     <w:pPr>
       <w:keepNext w:val="true"/>
@@ -561,8 +568,8 @@
   </w:style>
   <w:style w:type="paragraph" w:styleId="Ttulo4">
     <w:name w:val="Heading 4"/>
-    <w:basedOn w:val="Normal1"/>
-    <w:next w:val="Normal1"/>
+    <w:basedOn w:val="LOnormal"/>
+    <w:next w:val="LOnormal"/>
     <w:qFormat/>
     <w:pPr>
       <w:keepNext w:val="true"/>
@@ -578,8 +585,8 @@
   </w:style>
   <w:style w:type="paragraph" w:styleId="Ttulo5">
     <w:name w:val="Heading 5"/>
-    <w:basedOn w:val="Normal1"/>
-    <w:next w:val="Normal1"/>
+    <w:basedOn w:val="LOnormal"/>
+    <w:next w:val="LOnormal"/>
     <w:qFormat/>
     <w:pPr>
       <w:keepNext w:val="true"/>
@@ -595,8 +602,8 @@
   </w:style>
   <w:style w:type="paragraph" w:styleId="Ttulo6">
     <w:name w:val="Heading 6"/>
-    <w:basedOn w:val="Normal1"/>
-    <w:next w:val="Normal1"/>
+    <w:basedOn w:val="LOnormal"/>
+    <w:next w:val="LOnormal"/>
     <w:qFormat/>
     <w:pPr>
       <w:keepNext w:val="true"/>
@@ -669,11 +676,12 @@
       <w:rFonts w:cs="Lohit Devanagari"/>
     </w:rPr>
   </w:style>
-  <w:style w:type="paragraph" w:styleId="Normal1" w:default="1">
+  <w:style w:type="paragraph" w:styleId="LOnormal" w:default="1">
     <w:name w:val="LO-normal"/>
     <w:qFormat/>
     <w:pPr>
       <w:widowControl/>
+      <w:suppressAutoHyphens w:val="true"/>
       <w:bidi w:val="0"/>
       <w:spacing w:lineRule="auto" w:line="276" w:before="0" w:after="0"/>
       <w:jc w:val="left"/>
@@ -689,8 +697,8 @@
   </w:style>
   <w:style w:type="paragraph" w:styleId="Ttulododocumento">
     <w:name w:val="Title"/>
-    <w:basedOn w:val="Normal1"/>
-    <w:next w:val="Normal1"/>
+    <w:basedOn w:val="LOnormal"/>
+    <w:next w:val="LOnormal"/>
     <w:qFormat/>
     <w:pPr>
       <w:keepNext w:val="true"/>
@@ -705,8 +713,8 @@
   </w:style>
   <w:style w:type="paragraph" w:styleId="Subttulo">
     <w:name w:val="Subtitle"/>
-    <w:basedOn w:val="Normal1"/>
-    <w:next w:val="Normal1"/>
+    <w:basedOn w:val="LOnormal"/>
+    <w:next w:val="LOnormal"/>
     <w:qFormat/>
     <w:pPr>
       <w:keepNext w:val="true"/>

</xml_diff>